<commit_message>
jsp ce qui a changé
</commit_message>
<xml_diff>
--- a/Idées&Organisation.docx
+++ b/Idées&Organisation.docx
@@ -35,15 +35,10 @@
     </w:p>
     <w:p>
       <w:r>
-        <w:t xml:space="preserve">On teste tout avant de pusher sur cette </w:t>
-      </w:r>
-      <w:proofErr w:type="spellStart"/>
-      <w:r>
-        <w:t>branch</w:t>
-      </w:r>
-      <w:proofErr w:type="spellEnd"/>
-      <w:r>
-        <w:t xml:space="preserve"> </w:t>
+        <w:t>On teste tout avant de pusher sur cette branch</w:t>
+      </w:r>
+      <w:r>
+        <w:t>e</w:t>
       </w:r>
     </w:p>
     <w:p>

</xml_diff>